<commit_message>
more intro R examples
</commit_message>
<xml_diff>
--- a/teaching/expdes/exam questions/exam1.docx
+++ b/teaching/expdes/exam questions/exam1.docx
@@ -3,8 +3,23 @@
 <w:document xmlns:wpc="http://schemas.microsoft.com/office/word/2010/wordprocessingCanvas" xmlns:mo="http://schemas.microsoft.com/office/mac/office/2008/main" xmlns:mc="http://schemas.openxmlformats.org/markup-compatibility/2006" xmlns:mv="urn:schemas-microsoft-com:mac:vml" xmlns:o="urn:schemas-microsoft-com:office:office" xmlns:r="http://schemas.openxmlformats.org/officeDocument/2006/relationships" xmlns:m="http://schemas.openxmlformats.org/officeDocument/2006/math" xmlns:v="urn:schemas-microsoft-com:vml" xmlns:wp14="http://schemas.microsoft.com/office/word/2010/wordprocessingDrawing" xmlns:wp="http://schemas.openxmlformats.org/drawingml/2006/wordprocessingDrawing" xmlns:w10="urn:schemas-microsoft-com:office:word" xmlns:w="http://schemas.openxmlformats.org/wordprocessingml/2006/main" xmlns:w14="http://schemas.microsoft.com/office/word/2010/wordml" xmlns:w15="http://schemas.microsoft.com/office/word/2012/wordml" xmlns:wpg="http://schemas.microsoft.com/office/word/2010/wordprocessingGroup" xmlns:wpi="http://schemas.microsoft.com/office/word/2010/wordprocessingInk" xmlns:wne="http://schemas.microsoft.com/office/word/2006/wordml" xmlns:wps="http://schemas.microsoft.com/office/word/2010/wordprocessingShape" mc:Ignorable="w14 w15 wp14">
   <w:body>
     <w:p>
-      <w:r>
-        <w:t xml:space="preserve">You are studying a two subspecies of beetles (species A and B). In your region, previous studies have shown that </w:t>
+      <w:pPr>
+        <w:pStyle w:val="ListParagraph"/>
+        <w:numPr>
+          <w:ilvl w:val="0"/>
+          <w:numId w:val="2"/>
+        </w:numPr>
+      </w:pPr>
+      <w:r>
+        <w:t xml:space="preserve">You are studying a two subspecies of </w:t>
+      </w:r>
+      <w:proofErr w:type="spellStart"/>
+      <w:r>
+        <w:t>camincules</w:t>
+      </w:r>
+      <w:proofErr w:type="spellEnd"/>
+      <w:r>
+        <w:t xml:space="preserve"> (species A and B). In your region, previous studies have shown that </w:t>
       </w:r>
       <w:r>
         <w:t>82</w:t>
@@ -47,7 +62,11 @@
               <w:bottom w:val="single" w:sz="4" w:space="0" w:color="auto"/>
             </w:tcBorders>
           </w:tcPr>
-          <w:p/>
+          <w:p>
+            <w:pPr>
+              <w:ind w:left="360"/>
+            </w:pPr>
+          </w:p>
         </w:tc>
         <w:tc>
           <w:tcPr>
@@ -60,6 +79,7 @@
           </w:tcPr>
           <w:p>
             <w:pPr>
+              <w:ind w:left="360"/>
               <w:jc w:val="center"/>
             </w:pPr>
             <w:r>
@@ -78,6 +98,7 @@
           </w:tcPr>
           <w:p>
             <w:pPr>
+              <w:ind w:left="360"/>
               <w:jc w:val="center"/>
             </w:pPr>
             <w:r>
@@ -97,6 +118,7 @@
           </w:tcPr>
           <w:p>
             <w:pPr>
+              <w:ind w:left="360"/>
               <w:jc w:val="center"/>
             </w:pPr>
             <w:r>
@@ -114,6 +136,7 @@
           </w:tcPr>
           <w:p>
             <w:pPr>
+              <w:ind w:left="360"/>
               <w:jc w:val="center"/>
             </w:pPr>
             <w:r>
@@ -181,6 +204,7 @@
           </w:tcPr>
           <w:p>
             <w:pPr>
+              <w:ind w:left="360"/>
               <w:jc w:val="center"/>
             </w:pPr>
             <w:r>
@@ -198,6 +222,7 @@
           </w:tcPr>
           <w:p>
             <w:pPr>
+              <w:ind w:left="360"/>
               <w:jc w:val="center"/>
             </w:pPr>
             <w:r>
@@ -217,6 +242,7 @@
           </w:tcPr>
           <w:p>
             <w:pPr>
+              <w:ind w:left="360"/>
               <w:jc w:val="center"/>
             </w:pPr>
             <w:r>
@@ -234,6 +260,7 @@
           </w:tcPr>
           <w:p>
             <w:pPr>
+              <w:ind w:left="360"/>
               <w:jc w:val="center"/>
             </w:pPr>
             <w:r>
@@ -301,6 +328,7 @@
           </w:tcPr>
           <w:p>
             <w:pPr>
+              <w:ind w:left="360"/>
               <w:jc w:val="center"/>
             </w:pPr>
             <w:r>
@@ -318,6 +346,7 @@
           </w:tcPr>
           <w:p>
             <w:pPr>
+              <w:ind w:left="360"/>
               <w:jc w:val="center"/>
             </w:pPr>
             <w:r>
@@ -331,26 +360,155 @@
     <w:p/>
     <w:p>
       <w:pPr>
-        <w:pStyle w:val="ListParagraph"/>
-        <w:numPr>
-          <w:ilvl w:val="0"/>
-          <w:numId w:val="1"/>
-        </w:numPr>
+        <w:ind w:left="360"/>
       </w:pPr>
       <w:r>
         <w:t>How many pattern 2 individuals do you need to collect to have a greater than 90% chance of sampling at least one species B.</w:t>
       </w:r>
-      <w:bookmarkStart w:id="0" w:name="_GoBack"/>
-      <w:bookmarkEnd w:id="0"/>
     </w:p>
     <w:p/>
     <w:p/>
     <w:p/>
     <w:p/>
     <w:p/>
-    <w:p/>
-    <w:p/>
-    <w:p/>
+    <w:p>
+      <w:pPr>
+        <w:pStyle w:val="ListParagraph"/>
+        <w:numPr>
+          <w:ilvl w:val="0"/>
+          <w:numId w:val="2"/>
+        </w:numPr>
+      </w:pPr>
+      <w:r>
+        <w:t xml:space="preserve">In </w:t>
+      </w:r>
+      <w:proofErr w:type="gramStart"/>
+      <w:r>
+        <w:t>class</w:t>
+      </w:r>
+      <w:proofErr w:type="gramEnd"/>
+      <w:r>
+        <w:t xml:space="preserve"> we worked through this problem using simulations from the </w:t>
+      </w:r>
+      <w:proofErr w:type="spellStart"/>
+      <w:r>
+        <w:t>rbinom</w:t>
+      </w:r>
+      <w:proofErr w:type="spellEnd"/>
+      <w:r>
+        <w:t xml:space="preserve"> function.  </w:t>
+      </w:r>
+    </w:p>
+    <w:p>
+      <w:pPr>
+        <w:pStyle w:val="ListParagraph"/>
+      </w:pPr>
+    </w:p>
+    <w:p>
+      <w:pPr>
+        <w:ind w:left="1080"/>
+        <w:rPr>
+          <w:i/>
+        </w:rPr>
+      </w:pPr>
+      <w:r>
+        <w:rPr>
+          <w:i/>
+        </w:rPr>
+        <w:t xml:space="preserve">Sometimes you will have an experiment where your results </w:t>
+      </w:r>
+      <w:r>
+        <w:rPr>
+          <w:i/>
+        </w:rPr>
+        <w:t>don’t</w:t>
+      </w:r>
+      <w:r>
+        <w:rPr>
+          <w:i/>
+        </w:rPr>
+        <w:t xml:space="preserve"> follow a clear expected distribution. One way we can test for significance in these situations is to simulate observations under our null model and then compare our observation to that simulated distribution. </w:t>
+      </w:r>
+      <w:r>
+        <w:rPr>
+          <w:i/>
+        </w:rPr>
+        <w:t>Let’s</w:t>
+      </w:r>
+      <w:r>
+        <w:rPr>
+          <w:i/>
+        </w:rPr>
+        <w:t xml:space="preserve"> use an example from sexual selection. Some beetles fight with each other to decide who gets to mate. You are interested in finding out whether some of your beetles have higher fitness and win more fights. </w:t>
+      </w:r>
+      <w:r>
+        <w:rPr>
+          <w:i/>
+        </w:rPr>
+        <w:t>Let’s</w:t>
+      </w:r>
+      <w:bookmarkStart w:id="0" w:name="_GoBack"/>
+      <w:bookmarkEnd w:id="0"/>
+      <w:r>
+        <w:rPr>
+          <w:i/>
+        </w:rPr>
+        <w:t xml:space="preserve"> imagine an experiment where you take 10 beetles and let each beetle fight 6 times. Using the </w:t>
+      </w:r>
+      <w:proofErr w:type="spellStart"/>
+      <w:r>
+        <w:rPr>
+          <w:i/>
+        </w:rPr>
+        <w:t>rbinom</w:t>
+      </w:r>
+      <w:proofErr w:type="spellEnd"/>
+      <w:r>
+        <w:rPr>
+          <w:i/>
+        </w:rPr>
+        <w:t xml:space="preserve"> function calculate the probability that at least one of your beetles would win all 6 fights even if the beetles have equal fitness with regard to fighting.</w:t>
+      </w:r>
+    </w:p>
+    <w:p>
+      <w:pPr>
+        <w:ind w:left="1080"/>
+        <w:rPr>
+          <w:i/>
+        </w:rPr>
+      </w:pPr>
+    </w:p>
+    <w:p>
+      <w:pPr>
+        <w:ind w:left="1080"/>
+        <w:rPr>
+          <w:i/>
+        </w:rPr>
+      </w:pPr>
+      <w:r>
+        <w:t>We</w:t>
+      </w:r>
+      <w:r>
+        <w:t xml:space="preserve"> determine</w:t>
+      </w:r>
+      <w:r>
+        <w:t>d</w:t>
+      </w:r>
+      <w:r>
+        <w:t xml:space="preserve"> that the answer was 14.5%</w:t>
+      </w:r>
+      <w:r>
+        <w:t xml:space="preserve">.  Use the </w:t>
+      </w:r>
+      <w:proofErr w:type="spellStart"/>
+      <w:r>
+        <w:t>binom.test</w:t>
+      </w:r>
+      <w:proofErr w:type="spellEnd"/>
+      <w:r>
+        <w:t xml:space="preserve"> function to arrive at the correct answer instead.</w:t>
+      </w:r>
+    </w:p>
     <w:p/>
     <w:p>
       <w:r>
@@ -458,8 +616,97 @@
       </w:pPr>
     </w:lvl>
   </w:abstractNum>
+  <w:abstractNum w:abstractNumId="1">
+    <w:nsid w:val="4AF26610"/>
+    <w:multiLevelType w:val="hybridMultilevel"/>
+    <w:tmpl w:val="78CA3CAA"/>
+    <w:lvl w:ilvl="0" w:tplc="0409000F">
+      <w:start w:val="1"/>
+      <w:numFmt w:val="decimal"/>
+      <w:lvlText w:val="%1."/>
+      <w:lvlJc w:val="left"/>
+      <w:pPr>
+        <w:ind w:left="720" w:hanging="360"/>
+      </w:pPr>
+    </w:lvl>
+    <w:lvl w:ilvl="1" w:tplc="04090019">
+      <w:start w:val="1"/>
+      <w:numFmt w:val="lowerLetter"/>
+      <w:lvlText w:val="%2."/>
+      <w:lvlJc w:val="left"/>
+      <w:pPr>
+        <w:ind w:left="1440" w:hanging="360"/>
+      </w:pPr>
+    </w:lvl>
+    <w:lvl w:ilvl="2" w:tplc="0409001B" w:tentative="1">
+      <w:start w:val="1"/>
+      <w:numFmt w:val="lowerRoman"/>
+      <w:lvlText w:val="%3."/>
+      <w:lvlJc w:val="right"/>
+      <w:pPr>
+        <w:ind w:left="2160" w:hanging="180"/>
+      </w:pPr>
+    </w:lvl>
+    <w:lvl w:ilvl="3" w:tplc="0409000F" w:tentative="1">
+      <w:start w:val="1"/>
+      <w:numFmt w:val="decimal"/>
+      <w:lvlText w:val="%4."/>
+      <w:lvlJc w:val="left"/>
+      <w:pPr>
+        <w:ind w:left="2880" w:hanging="360"/>
+      </w:pPr>
+    </w:lvl>
+    <w:lvl w:ilvl="4" w:tplc="04090019" w:tentative="1">
+      <w:start w:val="1"/>
+      <w:numFmt w:val="lowerLetter"/>
+      <w:lvlText w:val="%5."/>
+      <w:lvlJc w:val="left"/>
+      <w:pPr>
+        <w:ind w:left="3600" w:hanging="360"/>
+      </w:pPr>
+    </w:lvl>
+    <w:lvl w:ilvl="5" w:tplc="0409001B" w:tentative="1">
+      <w:start w:val="1"/>
+      <w:numFmt w:val="lowerRoman"/>
+      <w:lvlText w:val="%6."/>
+      <w:lvlJc w:val="right"/>
+      <w:pPr>
+        <w:ind w:left="4320" w:hanging="180"/>
+      </w:pPr>
+    </w:lvl>
+    <w:lvl w:ilvl="6" w:tplc="0409000F" w:tentative="1">
+      <w:start w:val="1"/>
+      <w:numFmt w:val="decimal"/>
+      <w:lvlText w:val="%7."/>
+      <w:lvlJc w:val="left"/>
+      <w:pPr>
+        <w:ind w:left="5040" w:hanging="360"/>
+      </w:pPr>
+    </w:lvl>
+    <w:lvl w:ilvl="7" w:tplc="04090019" w:tentative="1">
+      <w:start w:val="1"/>
+      <w:numFmt w:val="lowerLetter"/>
+      <w:lvlText w:val="%8."/>
+      <w:lvlJc w:val="left"/>
+      <w:pPr>
+        <w:ind w:left="5760" w:hanging="360"/>
+      </w:pPr>
+    </w:lvl>
+    <w:lvl w:ilvl="8" w:tplc="0409001B" w:tentative="1">
+      <w:start w:val="1"/>
+      <w:numFmt w:val="lowerRoman"/>
+      <w:lvlText w:val="%9."/>
+      <w:lvlJc w:val="right"/>
+      <w:pPr>
+        <w:ind w:left="6480" w:hanging="180"/>
+      </w:pPr>
+    </w:lvl>
+  </w:abstractNum>
   <w:num w:numId="1">
     <w:abstractNumId w:val="0"/>
+  </w:num>
+  <w:num w:numId="2">
+    <w:abstractNumId w:val="1"/>
   </w:num>
 </w:numbering>
 </file>

</xml_diff>